<commit_message>
add solution and time estimation
</commit_message>
<xml_diff>
--- a/Project_Charter.A05.revisi.docx
+++ b/Project_Charter.A05.revisi.docx
@@ -551,6 +551,25 @@
     <w:p>
       <w:pPr>
         <w:pStyle w:val="ListParagraph"/>
+        <w:ind w:left="1494"/>
+        <w:jc w:val="both"/>
+        <w:rPr>
+          <w:sz w:val="28"/>
+          <w:szCs w:val="28"/>
+        </w:rPr>
+      </w:pPr>
+      <w:r>
+        <w:rPr>
+          <w:sz w:val="28"/>
+          <w:szCs w:val="28"/>
+        </w:rPr>
+        <w:lastRenderedPageBreak/>
+        <w:t>Solusi: Setiap dari anggota akan mencoba mencari tukang di daerahnya masing-masing. Cara ini dapat dilakukan dengan bertanya kepada orang-orang terdekat misalnya keluarga.</w:t>
+      </w:r>
+    </w:p>
+    <w:p>
+      <w:pPr>
+        <w:pStyle w:val="ListParagraph"/>
         <w:numPr>
           <w:ilvl w:val="0"/>
           <w:numId w:val="3"/>
@@ -566,15 +585,25 @@
           <w:sz w:val="28"/>
           <w:szCs w:val="28"/>
         </w:rPr>
-        <w:lastRenderedPageBreak/>
-        <w:t>Permasalahan lokasi, karena sumber daya manusia (handyman), masih terbatas, sehingga tidak dapat mencakup daerah kerja yang luas</w:t>
-      </w:r>
-      <w:r>
-        <w:rPr>
-          <w:sz w:val="28"/>
-          <w:szCs w:val="28"/>
-        </w:rPr>
-        <w:t>.</w:t>
+        <w:t>Permasalahan lokasi, karena sumber daya manusia (handyman), masih terbatas, sehingga tidak dapat mencakup daerah kerja yang luas.</w:t>
+      </w:r>
+    </w:p>
+    <w:p>
+      <w:pPr>
+        <w:pStyle w:val="ListParagraph"/>
+        <w:ind w:left="1494"/>
+        <w:jc w:val="both"/>
+        <w:rPr>
+          <w:sz w:val="28"/>
+          <w:szCs w:val="28"/>
+        </w:rPr>
+      </w:pPr>
+      <w:r>
+        <w:rPr>
+          <w:sz w:val="28"/>
+          <w:szCs w:val="28"/>
+        </w:rPr>
+        <w:t>Solusi: Untuk kali ini kami akan membuat aplikasi dalam lingkup kecil. Misalkan hanya disuatu daerah sehingga pendataan pekerja tidak sulit dan tidak terlalu banyak.</w:t>
       </w:r>
     </w:p>
     <w:p>
@@ -595,14 +624,25 @@
           <w:sz w:val="28"/>
           <w:szCs w:val="28"/>
         </w:rPr>
-        <w:t>Permasalahan pekerja, karena skill pekerja belum tentu bagus</w:t>
-      </w:r>
-      <w:r>
-        <w:rPr>
-          <w:sz w:val="28"/>
-          <w:szCs w:val="28"/>
-        </w:rPr>
-        <w:t>.</w:t>
+        <w:t>Permasalahan pekerja, karena skill pekerja belum tentu bagus.</w:t>
+      </w:r>
+    </w:p>
+    <w:p>
+      <w:pPr>
+        <w:pStyle w:val="ListParagraph"/>
+        <w:ind w:left="1494"/>
+        <w:jc w:val="both"/>
+        <w:rPr>
+          <w:sz w:val="28"/>
+          <w:szCs w:val="28"/>
+        </w:rPr>
+      </w:pPr>
+      <w:r>
+        <w:rPr>
+          <w:sz w:val="28"/>
+          <w:szCs w:val="28"/>
+        </w:rPr>
+        <w:t xml:space="preserve">Solusi: </w:t>
       </w:r>
     </w:p>
     <w:p>
@@ -623,14 +663,7 @@
           <w:sz w:val="28"/>
           <w:szCs w:val="28"/>
         </w:rPr>
-        <w:t>Permasalahn pengguna, belum tentu mendapatkan pekerja yang sesuai dengan harapan</w:t>
-      </w:r>
-      <w:r>
-        <w:rPr>
-          <w:sz w:val="28"/>
-          <w:szCs w:val="28"/>
-        </w:rPr>
-        <w:t>.</w:t>
+        <w:t>Permasalahn pengguna, belum tentu mendapatkan pekerja yang sesuai dengan harapan.</w:t>
       </w:r>
     </w:p>
     <w:p>
@@ -706,6 +739,24 @@
     <w:p>
       <w:pPr>
         <w:pStyle w:val="ListParagraph"/>
+        <w:ind w:left="1494"/>
+        <w:jc w:val="both"/>
+        <w:rPr>
+          <w:sz w:val="28"/>
+          <w:szCs w:val="28"/>
+        </w:rPr>
+      </w:pPr>
+      <w:r>
+        <w:rPr>
+          <w:sz w:val="28"/>
+          <w:szCs w:val="28"/>
+        </w:rPr>
+        <w:t>Solusi: Kami akan membuat list dan jadwal untuk mempelajari teknologi yang ada</w:t>
+      </w:r>
+    </w:p>
+    <w:p>
+      <w:pPr>
+        <w:pStyle w:val="ListParagraph"/>
         <w:numPr>
           <w:ilvl w:val="0"/>
           <w:numId w:val="5"/>
@@ -727,6 +778,24 @@
     <w:p>
       <w:pPr>
         <w:pStyle w:val="ListParagraph"/>
+        <w:ind w:left="1494"/>
+        <w:jc w:val="both"/>
+        <w:rPr>
+          <w:sz w:val="28"/>
+          <w:szCs w:val="28"/>
+        </w:rPr>
+      </w:pPr>
+      <w:r>
+        <w:rPr>
+          <w:sz w:val="28"/>
+          <w:szCs w:val="28"/>
+        </w:rPr>
+        <w:t>Solusi: Kami akan menunjuk seseorang untuk mempelajari UI/UX design</w:t>
+      </w:r>
+    </w:p>
+    <w:p>
+      <w:pPr>
+        <w:pStyle w:val="ListParagraph"/>
         <w:numPr>
           <w:ilvl w:val="0"/>
           <w:numId w:val="5"/>
@@ -742,7 +811,25 @@
           <w:sz w:val="28"/>
           <w:szCs w:val="28"/>
         </w:rPr>
-        <w:t>Database design.</w:t>
+        <w:t>Belum terbiasa dengan tools yang digunakan di mata kuliah ini seperti trello,slack,dll</w:t>
+      </w:r>
+    </w:p>
+    <w:p>
+      <w:pPr>
+        <w:pStyle w:val="ListParagraph"/>
+        <w:ind w:left="1494"/>
+        <w:jc w:val="both"/>
+        <w:rPr>
+          <w:sz w:val="28"/>
+          <w:szCs w:val="28"/>
+        </w:rPr>
+      </w:pPr>
+      <w:r>
+        <w:rPr>
+          <w:sz w:val="28"/>
+          <w:szCs w:val="28"/>
+        </w:rPr>
+        <w:t>Solusi: Kami akan mempelajari tools yang digunakan agar terbiasa dengan tools tersebut</w:t>
       </w:r>
     </w:p>
     <w:p>
@@ -763,28 +850,7 @@
           <w:sz w:val="28"/>
           <w:szCs w:val="28"/>
         </w:rPr>
-        <w:t>App compatibility terhadap device yang memiliki OS dibawah jelly bean.</w:t>
-      </w:r>
-    </w:p>
-    <w:p>
-      <w:pPr>
-        <w:pStyle w:val="ListParagraph"/>
-        <w:numPr>
-          <w:ilvl w:val="0"/>
-          <w:numId w:val="5"/>
-        </w:numPr>
-        <w:jc w:val="both"/>
-        <w:rPr>
-          <w:sz w:val="28"/>
-          <w:szCs w:val="28"/>
-        </w:rPr>
-      </w:pPr>
-      <w:r>
-        <w:rPr>
-          <w:sz w:val="28"/>
-          <w:szCs w:val="28"/>
-        </w:rPr>
-        <w:t>Menentukan flow untuk memesan handyman.</w:t>
+        <w:t>App compatibility terhadap device yang dimiliki pengguna dan pekerja</w:t>
       </w:r>
     </w:p>
     <w:p>
@@ -797,6 +863,13 @@
           <w:szCs w:val="28"/>
         </w:rPr>
       </w:pPr>
+      <w:r>
+        <w:rPr>
+          <w:sz w:val="28"/>
+          <w:szCs w:val="28"/>
+        </w:rPr>
+        <w:t xml:space="preserve">Solusi: Kami akan mencoba mencari data mengenai OS apa yang paling banyak digunakan di Indonesia  </w:t>
+      </w:r>
     </w:p>
     <w:p>
       <w:pPr>
@@ -854,6 +927,25 @@
     <w:p>
       <w:pPr>
         <w:pStyle w:val="ListParagraph"/>
+        <w:ind w:left="1494"/>
+        <w:jc w:val="both"/>
+        <w:rPr>
+          <w:sz w:val="28"/>
+          <w:szCs w:val="28"/>
+        </w:rPr>
+      </w:pPr>
+      <w:r>
+        <w:rPr>
+          <w:sz w:val="28"/>
+          <w:szCs w:val="28"/>
+          <w:lang w:val="id-ID"/>
+        </w:rPr>
+        <w:t>Solusi: Kami akan mempromosikan aplikasi ini secara langsung kepada target pengguna kami.</w:t>
+      </w:r>
+    </w:p>
+    <w:p>
+      <w:pPr>
+        <w:pStyle w:val="ListParagraph"/>
         <w:numPr>
           <w:ilvl w:val="0"/>
           <w:numId w:val="4"/>
@@ -875,6 +967,25 @@
     <w:p>
       <w:pPr>
         <w:pStyle w:val="ListParagraph"/>
+        <w:ind w:left="1494"/>
+        <w:jc w:val="both"/>
+        <w:rPr>
+          <w:sz w:val="28"/>
+          <w:szCs w:val="28"/>
+        </w:rPr>
+      </w:pPr>
+      <w:r>
+        <w:rPr>
+          <w:sz w:val="28"/>
+          <w:szCs w:val="28"/>
+          <w:lang w:val="id-ID"/>
+        </w:rPr>
+        <w:t>Solusi: Memperluas jangkauan aplikasi sehingga makin banyak user yang dapat menggunakan aplikasi ini dan juga memperbanyak variasi jasa  yang ditawarkan.</w:t>
+      </w:r>
+    </w:p>
+    <w:p>
+      <w:pPr>
+        <w:pStyle w:val="ListParagraph"/>
         <w:numPr>
           <w:ilvl w:val="0"/>
           <w:numId w:val="4"/>
@@ -913,12 +1024,24 @@
         </w:rPr>
         <w:t>asing.</w:t>
       </w:r>
-      <w:r>
-        <w:rPr>
-          <w:sz w:val="28"/>
-          <w:szCs w:val="28"/>
-        </w:rPr>
-        <w:t xml:space="preserve"> </w:t>
+    </w:p>
+    <w:p>
+      <w:pPr>
+        <w:pStyle w:val="ListParagraph"/>
+        <w:ind w:left="1494"/>
+        <w:jc w:val="both"/>
+        <w:rPr>
+          <w:sz w:val="28"/>
+          <w:szCs w:val="28"/>
+        </w:rPr>
+      </w:pPr>
+      <w:r>
+        <w:rPr>
+          <w:sz w:val="28"/>
+          <w:szCs w:val="28"/>
+          <w:lang w:val="id-ID"/>
+        </w:rPr>
+        <w:t>Solusi: Membuat halaman tutorial dalam aplikasi atau membuat video tutorial tentang cara penggunaan aplikasi.</w:t>
       </w:r>
     </w:p>
     <w:p>
@@ -962,6 +1085,7 @@
         <w:rPr>
           <w:sz w:val="28"/>
           <w:szCs w:val="28"/>
+          <w:lang w:val="id-ID"/>
         </w:rPr>
       </w:pPr>
       <w:r>
@@ -971,6 +1095,733 @@
         </w:rPr>
         <w:t>Bagian ini menjelaskan estimasi waktu, usaha yang dibutuhkan untuk mengembangkan aplikasi serta biaya.  Untuk estimasi waktu, disesuaikan dengan waktu 1 semester.</w:t>
       </w:r>
+    </w:p>
+    <w:tbl>
+      <w:tblPr>
+        <w:tblStyle w:val="LightList-Accent5"/>
+        <w:tblW w:w="9236" w:type="dxa"/>
+        <w:tblInd w:w="534" w:type="dxa"/>
+        <w:tblLook w:val="04A0"/>
+      </w:tblPr>
+      <w:tblGrid>
+        <w:gridCol w:w="4618"/>
+        <w:gridCol w:w="4618"/>
+      </w:tblGrid>
+      <w:tr>
+        <w:trPr>
+          <w:cnfStyle w:val="100000000000"/>
+        </w:trPr>
+        <w:tc>
+          <w:tcPr>
+            <w:cnfStyle w:val="001000000000"/>
+            <w:tcW w:w="4618" w:type="dxa"/>
+          </w:tcPr>
+          <w:p>
+            <w:pPr>
+              <w:jc w:val="both"/>
+              <w:rPr>
+                <w:sz w:val="36"/>
+                <w:szCs w:val="36"/>
+                <w:lang w:val="id-ID"/>
+              </w:rPr>
+            </w:pPr>
+            <w:r>
+              <w:rPr>
+                <w:sz w:val="36"/>
+                <w:szCs w:val="36"/>
+                <w:lang w:val="id-ID"/>
+              </w:rPr>
+              <w:t>Minggu ke</w:t>
+            </w:r>
+          </w:p>
+        </w:tc>
+        <w:tc>
+          <w:tcPr>
+            <w:tcW w:w="4618" w:type="dxa"/>
+          </w:tcPr>
+          <w:p>
+            <w:pPr>
+              <w:jc w:val="both"/>
+              <w:cnfStyle w:val="100000000000"/>
+              <w:rPr>
+                <w:sz w:val="36"/>
+                <w:szCs w:val="36"/>
+                <w:lang w:val="id-ID"/>
+              </w:rPr>
+            </w:pPr>
+            <w:r>
+              <w:rPr>
+                <w:sz w:val="36"/>
+                <w:szCs w:val="36"/>
+                <w:lang w:val="id-ID"/>
+              </w:rPr>
+              <w:t>Kegiatan</w:t>
+            </w:r>
+          </w:p>
+        </w:tc>
+      </w:tr>
+      <w:tr>
+        <w:trPr>
+          <w:cnfStyle w:val="000000100000"/>
+        </w:trPr>
+        <w:tc>
+          <w:tcPr>
+            <w:cnfStyle w:val="001000000000"/>
+            <w:tcW w:w="4618" w:type="dxa"/>
+          </w:tcPr>
+          <w:p>
+            <w:pPr>
+              <w:jc w:val="both"/>
+              <w:rPr>
+                <w:sz w:val="28"/>
+                <w:szCs w:val="28"/>
+                <w:lang w:val="id-ID"/>
+              </w:rPr>
+            </w:pPr>
+            <w:r>
+              <w:rPr>
+                <w:sz w:val="28"/>
+                <w:szCs w:val="28"/>
+                <w:lang w:val="id-ID"/>
+              </w:rPr>
+              <w:t>1</w:t>
+            </w:r>
+          </w:p>
+        </w:tc>
+        <w:tc>
+          <w:tcPr>
+            <w:tcW w:w="4618" w:type="dxa"/>
+          </w:tcPr>
+          <w:p>
+            <w:pPr>
+              <w:jc w:val="both"/>
+              <w:cnfStyle w:val="000000100000"/>
+              <w:rPr>
+                <w:sz w:val="28"/>
+                <w:szCs w:val="28"/>
+                <w:lang w:val="id-ID"/>
+              </w:rPr>
+            </w:pPr>
+            <w:r>
+              <w:rPr>
+                <w:sz w:val="28"/>
+                <w:szCs w:val="28"/>
+                <w:lang w:val="id-ID"/>
+              </w:rPr>
+              <w:t>Diskusi Ide</w:t>
+            </w:r>
+          </w:p>
+        </w:tc>
+      </w:tr>
+      <w:tr>
+        <w:tc>
+          <w:tcPr>
+            <w:cnfStyle w:val="001000000000"/>
+            <w:tcW w:w="4618" w:type="dxa"/>
+          </w:tcPr>
+          <w:p>
+            <w:pPr>
+              <w:jc w:val="both"/>
+              <w:rPr>
+                <w:sz w:val="28"/>
+                <w:szCs w:val="28"/>
+                <w:lang w:val="id-ID"/>
+              </w:rPr>
+            </w:pPr>
+            <w:r>
+              <w:rPr>
+                <w:sz w:val="28"/>
+                <w:szCs w:val="28"/>
+                <w:lang w:val="id-ID"/>
+              </w:rPr>
+              <w:t>2</w:t>
+            </w:r>
+          </w:p>
+        </w:tc>
+        <w:tc>
+          <w:tcPr>
+            <w:tcW w:w="4618" w:type="dxa"/>
+          </w:tcPr>
+          <w:p>
+            <w:pPr>
+              <w:jc w:val="both"/>
+              <w:cnfStyle w:val="000000000000"/>
+              <w:rPr>
+                <w:sz w:val="28"/>
+                <w:szCs w:val="28"/>
+                <w:lang w:val="id-ID"/>
+              </w:rPr>
+            </w:pPr>
+            <w:r>
+              <w:rPr>
+                <w:sz w:val="28"/>
+                <w:szCs w:val="28"/>
+                <w:lang w:val="id-ID"/>
+              </w:rPr>
+              <w:t>Mengulas Cakupan Aplikasi</w:t>
+            </w:r>
+          </w:p>
+        </w:tc>
+      </w:tr>
+      <w:tr>
+        <w:trPr>
+          <w:cnfStyle w:val="000000100000"/>
+        </w:trPr>
+        <w:tc>
+          <w:tcPr>
+            <w:cnfStyle w:val="001000000000"/>
+            <w:tcW w:w="4618" w:type="dxa"/>
+          </w:tcPr>
+          <w:p>
+            <w:pPr>
+              <w:jc w:val="both"/>
+              <w:rPr>
+                <w:sz w:val="28"/>
+                <w:szCs w:val="28"/>
+                <w:lang w:val="id-ID"/>
+              </w:rPr>
+            </w:pPr>
+            <w:r>
+              <w:rPr>
+                <w:sz w:val="28"/>
+                <w:szCs w:val="28"/>
+                <w:lang w:val="id-ID"/>
+              </w:rPr>
+              <w:t>3</w:t>
+            </w:r>
+          </w:p>
+        </w:tc>
+        <w:tc>
+          <w:tcPr>
+            <w:tcW w:w="4618" w:type="dxa"/>
+          </w:tcPr>
+          <w:p>
+            <w:pPr>
+              <w:jc w:val="both"/>
+              <w:cnfStyle w:val="000000100000"/>
+              <w:rPr>
+                <w:sz w:val="28"/>
+                <w:szCs w:val="28"/>
+                <w:lang w:val="id-ID"/>
+              </w:rPr>
+            </w:pPr>
+            <w:r>
+              <w:rPr>
+                <w:sz w:val="28"/>
+                <w:szCs w:val="28"/>
+                <w:lang w:val="id-ID"/>
+              </w:rPr>
+              <w:t xml:space="preserve">Melengkapi </w:t>
+            </w:r>
+            <w:r>
+              <w:rPr>
+                <w:i/>
+                <w:sz w:val="28"/>
+                <w:szCs w:val="28"/>
+                <w:lang w:val="id-ID"/>
+              </w:rPr>
+              <w:t>Project Charter</w:t>
+            </w:r>
+          </w:p>
+        </w:tc>
+      </w:tr>
+      <w:tr>
+        <w:tc>
+          <w:tcPr>
+            <w:cnfStyle w:val="001000000000"/>
+            <w:tcW w:w="4618" w:type="dxa"/>
+          </w:tcPr>
+          <w:p>
+            <w:pPr>
+              <w:jc w:val="both"/>
+              <w:rPr>
+                <w:sz w:val="28"/>
+                <w:szCs w:val="28"/>
+                <w:lang w:val="id-ID"/>
+              </w:rPr>
+            </w:pPr>
+            <w:r>
+              <w:rPr>
+                <w:sz w:val="28"/>
+                <w:szCs w:val="28"/>
+                <w:lang w:val="id-ID"/>
+              </w:rPr>
+              <w:t>4</w:t>
+            </w:r>
+          </w:p>
+        </w:tc>
+        <w:tc>
+          <w:tcPr>
+            <w:tcW w:w="4618" w:type="dxa"/>
+          </w:tcPr>
+          <w:p>
+            <w:pPr>
+              <w:jc w:val="both"/>
+              <w:cnfStyle w:val="000000000000"/>
+              <w:rPr>
+                <w:sz w:val="28"/>
+                <w:szCs w:val="28"/>
+                <w:lang w:val="id-ID"/>
+              </w:rPr>
+            </w:pPr>
+            <w:r>
+              <w:rPr>
+                <w:sz w:val="28"/>
+                <w:szCs w:val="28"/>
+                <w:lang w:val="id-ID"/>
+              </w:rPr>
+              <w:t xml:space="preserve">Pembuatan </w:t>
+            </w:r>
+            <w:r>
+              <w:rPr>
+                <w:i/>
+                <w:sz w:val="28"/>
+                <w:szCs w:val="28"/>
+                <w:lang w:val="id-ID"/>
+              </w:rPr>
+              <w:t>User Storie</w:t>
+            </w:r>
+          </w:p>
+        </w:tc>
+      </w:tr>
+      <w:tr>
+        <w:trPr>
+          <w:cnfStyle w:val="000000100000"/>
+        </w:trPr>
+        <w:tc>
+          <w:tcPr>
+            <w:cnfStyle w:val="001000000000"/>
+            <w:tcW w:w="4618" w:type="dxa"/>
+          </w:tcPr>
+          <w:p>
+            <w:pPr>
+              <w:jc w:val="both"/>
+              <w:rPr>
+                <w:sz w:val="28"/>
+                <w:szCs w:val="28"/>
+                <w:lang w:val="id-ID"/>
+              </w:rPr>
+            </w:pPr>
+            <w:r>
+              <w:rPr>
+                <w:sz w:val="28"/>
+                <w:szCs w:val="28"/>
+                <w:lang w:val="id-ID"/>
+              </w:rPr>
+              <w:t>5</w:t>
+            </w:r>
+          </w:p>
+        </w:tc>
+        <w:tc>
+          <w:tcPr>
+            <w:tcW w:w="4618" w:type="dxa"/>
+          </w:tcPr>
+          <w:p>
+            <w:pPr>
+              <w:jc w:val="both"/>
+              <w:cnfStyle w:val="000000100000"/>
+              <w:rPr>
+                <w:sz w:val="28"/>
+                <w:szCs w:val="28"/>
+                <w:lang w:val="id-ID"/>
+              </w:rPr>
+            </w:pPr>
+            <w:r>
+              <w:rPr>
+                <w:sz w:val="28"/>
+                <w:szCs w:val="28"/>
+                <w:lang w:val="id-ID"/>
+              </w:rPr>
+              <w:t xml:space="preserve">Pembuatan </w:t>
+            </w:r>
+            <w:r>
+              <w:rPr>
+                <w:i/>
+                <w:sz w:val="28"/>
+                <w:szCs w:val="28"/>
+                <w:lang w:val="id-ID"/>
+              </w:rPr>
+              <w:t>Tasks</w:t>
+            </w:r>
+            <w:r>
+              <w:rPr>
+                <w:sz w:val="28"/>
+                <w:szCs w:val="28"/>
+                <w:lang w:val="id-ID"/>
+              </w:rPr>
+              <w:t xml:space="preserve"> dan </w:t>
+            </w:r>
+            <w:r>
+              <w:rPr>
+                <w:i/>
+                <w:sz w:val="28"/>
+                <w:szCs w:val="28"/>
+                <w:lang w:val="id-ID"/>
+              </w:rPr>
+              <w:t>Sprint Backlog</w:t>
+            </w:r>
+          </w:p>
+        </w:tc>
+      </w:tr>
+      <w:tr>
+        <w:tc>
+          <w:tcPr>
+            <w:cnfStyle w:val="001000000000"/>
+            <w:tcW w:w="4618" w:type="dxa"/>
+          </w:tcPr>
+          <w:p>
+            <w:pPr>
+              <w:jc w:val="both"/>
+              <w:rPr>
+                <w:sz w:val="28"/>
+                <w:szCs w:val="28"/>
+                <w:lang w:val="id-ID"/>
+              </w:rPr>
+            </w:pPr>
+            <w:r>
+              <w:rPr>
+                <w:sz w:val="28"/>
+                <w:szCs w:val="28"/>
+                <w:lang w:val="id-ID"/>
+              </w:rPr>
+              <w:t>6, 7, 8</w:t>
+            </w:r>
+          </w:p>
+        </w:tc>
+        <w:tc>
+          <w:tcPr>
+            <w:tcW w:w="4618" w:type="dxa"/>
+          </w:tcPr>
+          <w:p>
+            <w:pPr>
+              <w:jc w:val="both"/>
+              <w:cnfStyle w:val="000000000000"/>
+              <w:rPr>
+                <w:sz w:val="28"/>
+                <w:szCs w:val="28"/>
+                <w:lang w:val="id-ID"/>
+              </w:rPr>
+            </w:pPr>
+            <w:r>
+              <w:rPr>
+                <w:i/>
+                <w:sz w:val="28"/>
+                <w:szCs w:val="28"/>
+                <w:lang w:val="id-ID"/>
+              </w:rPr>
+              <w:t>Sprint</w:t>
+            </w:r>
+            <w:r>
+              <w:rPr>
+                <w:sz w:val="28"/>
+                <w:szCs w:val="28"/>
+                <w:lang w:val="id-ID"/>
+              </w:rPr>
+              <w:t xml:space="preserve"> 1</w:t>
+            </w:r>
+          </w:p>
+        </w:tc>
+      </w:tr>
+      <w:tr>
+        <w:trPr>
+          <w:cnfStyle w:val="000000100000"/>
+        </w:trPr>
+        <w:tc>
+          <w:tcPr>
+            <w:cnfStyle w:val="001000000000"/>
+            <w:tcW w:w="4618" w:type="dxa"/>
+          </w:tcPr>
+          <w:p>
+            <w:pPr>
+              <w:jc w:val="both"/>
+              <w:rPr>
+                <w:sz w:val="28"/>
+                <w:szCs w:val="28"/>
+                <w:lang w:val="id-ID"/>
+              </w:rPr>
+            </w:pPr>
+            <w:r>
+              <w:rPr>
+                <w:sz w:val="28"/>
+                <w:szCs w:val="28"/>
+                <w:lang w:val="id-ID"/>
+              </w:rPr>
+              <w:t>9</w:t>
+            </w:r>
+          </w:p>
+        </w:tc>
+        <w:tc>
+          <w:tcPr>
+            <w:tcW w:w="4618" w:type="dxa"/>
+          </w:tcPr>
+          <w:p>
+            <w:pPr>
+              <w:jc w:val="both"/>
+              <w:cnfStyle w:val="000000100000"/>
+              <w:rPr>
+                <w:i/>
+                <w:sz w:val="28"/>
+                <w:szCs w:val="28"/>
+                <w:lang w:val="id-ID"/>
+              </w:rPr>
+            </w:pPr>
+            <w:r>
+              <w:rPr>
+                <w:i/>
+                <w:sz w:val="28"/>
+                <w:szCs w:val="28"/>
+                <w:lang w:val="id-ID"/>
+              </w:rPr>
+              <w:t>Sprint Review Meeting, Sprint Retrospective</w:t>
+            </w:r>
+          </w:p>
+        </w:tc>
+      </w:tr>
+      <w:tr>
+        <w:tc>
+          <w:tcPr>
+            <w:cnfStyle w:val="001000000000"/>
+            <w:tcW w:w="4618" w:type="dxa"/>
+          </w:tcPr>
+          <w:p>
+            <w:pPr>
+              <w:jc w:val="both"/>
+              <w:rPr>
+                <w:sz w:val="28"/>
+                <w:szCs w:val="28"/>
+                <w:lang w:val="id-ID"/>
+              </w:rPr>
+            </w:pPr>
+            <w:r>
+              <w:rPr>
+                <w:sz w:val="28"/>
+                <w:szCs w:val="28"/>
+                <w:lang w:val="id-ID"/>
+              </w:rPr>
+              <w:t>10, 11, 12</w:t>
+            </w:r>
+          </w:p>
+        </w:tc>
+        <w:tc>
+          <w:tcPr>
+            <w:tcW w:w="4618" w:type="dxa"/>
+          </w:tcPr>
+          <w:p>
+            <w:pPr>
+              <w:jc w:val="both"/>
+              <w:cnfStyle w:val="000000000000"/>
+              <w:rPr>
+                <w:sz w:val="28"/>
+                <w:szCs w:val="28"/>
+                <w:lang w:val="id-ID"/>
+              </w:rPr>
+            </w:pPr>
+            <w:r>
+              <w:rPr>
+                <w:i/>
+                <w:sz w:val="28"/>
+                <w:szCs w:val="28"/>
+                <w:lang w:val="id-ID"/>
+              </w:rPr>
+              <w:t>Sprint</w:t>
+            </w:r>
+            <w:r>
+              <w:rPr>
+                <w:sz w:val="28"/>
+                <w:szCs w:val="28"/>
+                <w:lang w:val="id-ID"/>
+              </w:rPr>
+              <w:t xml:space="preserve"> 2</w:t>
+            </w:r>
+          </w:p>
+        </w:tc>
+      </w:tr>
+      <w:tr>
+        <w:trPr>
+          <w:cnfStyle w:val="000000100000"/>
+        </w:trPr>
+        <w:tc>
+          <w:tcPr>
+            <w:cnfStyle w:val="001000000000"/>
+            <w:tcW w:w="4618" w:type="dxa"/>
+          </w:tcPr>
+          <w:p>
+            <w:pPr>
+              <w:jc w:val="both"/>
+              <w:rPr>
+                <w:sz w:val="28"/>
+                <w:szCs w:val="28"/>
+                <w:lang w:val="id-ID"/>
+              </w:rPr>
+            </w:pPr>
+            <w:r>
+              <w:rPr>
+                <w:sz w:val="28"/>
+                <w:szCs w:val="28"/>
+                <w:lang w:val="id-ID"/>
+              </w:rPr>
+              <w:t>13</w:t>
+            </w:r>
+          </w:p>
+        </w:tc>
+        <w:tc>
+          <w:tcPr>
+            <w:tcW w:w="4618" w:type="dxa"/>
+          </w:tcPr>
+          <w:p>
+            <w:pPr>
+              <w:jc w:val="both"/>
+              <w:cnfStyle w:val="000000100000"/>
+              <w:rPr>
+                <w:i/>
+                <w:sz w:val="28"/>
+                <w:szCs w:val="28"/>
+                <w:lang w:val="id-ID"/>
+              </w:rPr>
+            </w:pPr>
+            <w:r>
+              <w:rPr>
+                <w:i/>
+                <w:sz w:val="28"/>
+                <w:szCs w:val="28"/>
+                <w:lang w:val="id-ID"/>
+              </w:rPr>
+              <w:t>Sprint Review Meeting, Sprint Retrospective</w:t>
+            </w:r>
+          </w:p>
+        </w:tc>
+      </w:tr>
+      <w:tr>
+        <w:tc>
+          <w:tcPr>
+            <w:cnfStyle w:val="001000000000"/>
+            <w:tcW w:w="4618" w:type="dxa"/>
+          </w:tcPr>
+          <w:p>
+            <w:pPr>
+              <w:jc w:val="both"/>
+              <w:rPr>
+                <w:sz w:val="28"/>
+                <w:szCs w:val="28"/>
+                <w:lang w:val="id-ID"/>
+              </w:rPr>
+            </w:pPr>
+            <w:r>
+              <w:rPr>
+                <w:sz w:val="28"/>
+                <w:szCs w:val="28"/>
+                <w:lang w:val="id-ID"/>
+              </w:rPr>
+              <w:t>14, 15</w:t>
+            </w:r>
+          </w:p>
+        </w:tc>
+        <w:tc>
+          <w:tcPr>
+            <w:tcW w:w="4618" w:type="dxa"/>
+          </w:tcPr>
+          <w:p>
+            <w:pPr>
+              <w:jc w:val="both"/>
+              <w:cnfStyle w:val="000000000000"/>
+              <w:rPr>
+                <w:sz w:val="28"/>
+                <w:szCs w:val="28"/>
+                <w:lang w:val="id-ID"/>
+              </w:rPr>
+            </w:pPr>
+            <w:r>
+              <w:rPr>
+                <w:i/>
+                <w:sz w:val="28"/>
+                <w:szCs w:val="28"/>
+                <w:lang w:val="id-ID"/>
+              </w:rPr>
+              <w:t>Sprint</w:t>
+            </w:r>
+            <w:r>
+              <w:rPr>
+                <w:sz w:val="28"/>
+                <w:szCs w:val="28"/>
+                <w:lang w:val="id-ID"/>
+              </w:rPr>
+              <w:t xml:space="preserve"> 3</w:t>
+            </w:r>
+          </w:p>
+        </w:tc>
+      </w:tr>
+      <w:tr>
+        <w:trPr>
+          <w:cnfStyle w:val="000000100000"/>
+        </w:trPr>
+        <w:tc>
+          <w:tcPr>
+            <w:cnfStyle w:val="001000000000"/>
+            <w:tcW w:w="4618" w:type="dxa"/>
+          </w:tcPr>
+          <w:p>
+            <w:pPr>
+              <w:jc w:val="both"/>
+              <w:rPr>
+                <w:sz w:val="28"/>
+                <w:szCs w:val="28"/>
+                <w:lang w:val="id-ID"/>
+              </w:rPr>
+            </w:pPr>
+            <w:r>
+              <w:rPr>
+                <w:sz w:val="28"/>
+                <w:szCs w:val="28"/>
+                <w:lang w:val="id-ID"/>
+              </w:rPr>
+              <w:t>16</w:t>
+            </w:r>
+          </w:p>
+        </w:tc>
+        <w:tc>
+          <w:tcPr>
+            <w:tcW w:w="4618" w:type="dxa"/>
+          </w:tcPr>
+          <w:p>
+            <w:pPr>
+              <w:jc w:val="both"/>
+              <w:cnfStyle w:val="000000100000"/>
+              <w:rPr>
+                <w:sz w:val="28"/>
+                <w:szCs w:val="28"/>
+                <w:lang w:val="id-ID"/>
+              </w:rPr>
+            </w:pPr>
+            <w:r>
+              <w:rPr>
+                <w:i/>
+                <w:sz w:val="28"/>
+                <w:szCs w:val="28"/>
+                <w:lang w:val="id-ID"/>
+              </w:rPr>
+              <w:t>Sprint Review Meeting, Sprint Retrospective</w:t>
+            </w:r>
+            <w:r>
+              <w:rPr>
+                <w:sz w:val="28"/>
+                <w:szCs w:val="28"/>
+                <w:lang w:val="id-ID"/>
+              </w:rPr>
+              <w:t>, Deliver Aplikasi</w:t>
+            </w:r>
+          </w:p>
+        </w:tc>
+      </w:tr>
+    </w:tbl>
+    <w:p>
+      <w:pPr>
+        <w:jc w:val="both"/>
+        <w:rPr>
+          <w:sz w:val="28"/>
+          <w:szCs w:val="28"/>
+          <w:lang w:val="id-ID"/>
+        </w:rPr>
+      </w:pPr>
     </w:p>
     <w:p>
       <w:pPr>
@@ -2121,6 +2972,221 @@
       <w:ind w:left="720"/>
       <w:contextualSpacing/>
     </w:pPr>
+  </w:style>
+  <w:style w:type="paragraph" w:customStyle="1" w:styleId="Default">
+    <w:name w:val="Default"/>
+    <w:rsid w:val="009E2CC8"/>
+    <w:pPr>
+      <w:autoSpaceDE w:val="0"/>
+      <w:autoSpaceDN w:val="0"/>
+      <w:adjustRightInd w:val="0"/>
+    </w:pPr>
+    <w:rPr>
+      <w:rFonts w:ascii="Calibri" w:hAnsi="Calibri" w:cs="Calibri"/>
+      <w:color w:val="000000"/>
+      <w:lang w:val="id-ID"/>
+    </w:rPr>
+  </w:style>
+  <w:style w:type="table" w:styleId="TableGrid">
+    <w:name w:val="Table Grid"/>
+    <w:basedOn w:val="TableNormal"/>
+    <w:uiPriority w:val="39"/>
+    <w:rsid w:val="007703D8"/>
+    <w:tblPr>
+      <w:tblInd w:w="0" w:type="dxa"/>
+      <w:tblBorders>
+        <w:top w:val="single" w:sz="4" w:space="0" w:color="141414" w:themeColor="text1"/>
+        <w:left w:val="single" w:sz="4" w:space="0" w:color="141414" w:themeColor="text1"/>
+        <w:bottom w:val="single" w:sz="4" w:space="0" w:color="141414" w:themeColor="text1"/>
+        <w:right w:val="single" w:sz="4" w:space="0" w:color="141414" w:themeColor="text1"/>
+        <w:insideH w:val="single" w:sz="4" w:space="0" w:color="141414" w:themeColor="text1"/>
+        <w:insideV w:val="single" w:sz="4" w:space="0" w:color="141414" w:themeColor="text1"/>
+      </w:tblBorders>
+      <w:tblCellMar>
+        <w:top w:w="0" w:type="dxa"/>
+        <w:left w:w="108" w:type="dxa"/>
+        <w:bottom w:w="0" w:type="dxa"/>
+        <w:right w:w="108" w:type="dxa"/>
+      </w:tblCellMar>
+    </w:tblPr>
+  </w:style>
+  <w:style w:type="table" w:styleId="LightList-Accent4">
+    <w:name w:val="Light List Accent 4"/>
+    <w:basedOn w:val="TableNormal"/>
+    <w:uiPriority w:val="61"/>
+    <w:rsid w:val="007703D8"/>
+    <w:tblPr>
+      <w:tblStyleRowBandSize w:val="1"/>
+      <w:tblStyleColBandSize w:val="1"/>
+      <w:tblInd w:w="0" w:type="dxa"/>
+      <w:tblBorders>
+        <w:top w:val="single" w:sz="8" w:space="0" w:color="FFC000" w:themeColor="accent4"/>
+        <w:left w:val="single" w:sz="8" w:space="0" w:color="FFC000" w:themeColor="accent4"/>
+        <w:bottom w:val="single" w:sz="8" w:space="0" w:color="FFC000" w:themeColor="accent4"/>
+        <w:right w:val="single" w:sz="8" w:space="0" w:color="FFC000" w:themeColor="accent4"/>
+      </w:tblBorders>
+      <w:tblCellMar>
+        <w:top w:w="0" w:type="dxa"/>
+        <w:left w:w="108" w:type="dxa"/>
+        <w:bottom w:w="0" w:type="dxa"/>
+        <w:right w:w="108" w:type="dxa"/>
+      </w:tblCellMar>
+    </w:tblPr>
+    <w:tblStylePr w:type="firstRow">
+      <w:pPr>
+        <w:spacing w:before="0" w:after="0" w:line="240" w:lineRule="auto"/>
+      </w:pPr>
+      <w:rPr>
+        <w:b/>
+        <w:bCs/>
+        <w:color w:val="FFFFFF" w:themeColor="background1"/>
+      </w:rPr>
+      <w:tblPr/>
+      <w:tcPr>
+        <w:shd w:val="clear" w:color="auto" w:fill="FFC000" w:themeFill="accent4"/>
+      </w:tcPr>
+    </w:tblStylePr>
+    <w:tblStylePr w:type="lastRow">
+      <w:pPr>
+        <w:spacing w:before="0" w:after="0" w:line="240" w:lineRule="auto"/>
+      </w:pPr>
+      <w:rPr>
+        <w:b/>
+        <w:bCs/>
+      </w:rPr>
+      <w:tblPr/>
+      <w:tcPr>
+        <w:tcBorders>
+          <w:top w:val="double" w:sz="6" w:space="0" w:color="FFC000" w:themeColor="accent4"/>
+          <w:left w:val="single" w:sz="8" w:space="0" w:color="FFC000" w:themeColor="accent4"/>
+          <w:bottom w:val="single" w:sz="8" w:space="0" w:color="FFC000" w:themeColor="accent4"/>
+          <w:right w:val="single" w:sz="8" w:space="0" w:color="FFC000" w:themeColor="accent4"/>
+        </w:tcBorders>
+      </w:tcPr>
+    </w:tblStylePr>
+    <w:tblStylePr w:type="firstCol">
+      <w:rPr>
+        <w:b/>
+        <w:bCs/>
+      </w:rPr>
+    </w:tblStylePr>
+    <w:tblStylePr w:type="lastCol">
+      <w:rPr>
+        <w:b/>
+        <w:bCs/>
+      </w:rPr>
+    </w:tblStylePr>
+    <w:tblStylePr w:type="band1Vert">
+      <w:tblPr/>
+      <w:tcPr>
+        <w:tcBorders>
+          <w:top w:val="single" w:sz="8" w:space="0" w:color="FFC000" w:themeColor="accent4"/>
+          <w:left w:val="single" w:sz="8" w:space="0" w:color="FFC000" w:themeColor="accent4"/>
+          <w:bottom w:val="single" w:sz="8" w:space="0" w:color="FFC000" w:themeColor="accent4"/>
+          <w:right w:val="single" w:sz="8" w:space="0" w:color="FFC000" w:themeColor="accent4"/>
+        </w:tcBorders>
+      </w:tcPr>
+    </w:tblStylePr>
+    <w:tblStylePr w:type="band1Horz">
+      <w:tblPr/>
+      <w:tcPr>
+        <w:tcBorders>
+          <w:top w:val="single" w:sz="8" w:space="0" w:color="FFC000" w:themeColor="accent4"/>
+          <w:left w:val="single" w:sz="8" w:space="0" w:color="FFC000" w:themeColor="accent4"/>
+          <w:bottom w:val="single" w:sz="8" w:space="0" w:color="FFC000" w:themeColor="accent4"/>
+          <w:right w:val="single" w:sz="8" w:space="0" w:color="FFC000" w:themeColor="accent4"/>
+        </w:tcBorders>
+      </w:tcPr>
+    </w:tblStylePr>
+  </w:style>
+  <w:style w:type="table" w:styleId="LightList-Accent5">
+    <w:name w:val="Light List Accent 5"/>
+    <w:basedOn w:val="TableNormal"/>
+    <w:uiPriority w:val="61"/>
+    <w:rsid w:val="007703D8"/>
+    <w:tblPr>
+      <w:tblStyleRowBandSize w:val="1"/>
+      <w:tblStyleColBandSize w:val="1"/>
+      <w:tblInd w:w="0" w:type="dxa"/>
+      <w:tblBorders>
+        <w:top w:val="single" w:sz="8" w:space="0" w:color="4472C4" w:themeColor="accent5"/>
+        <w:left w:val="single" w:sz="8" w:space="0" w:color="4472C4" w:themeColor="accent5"/>
+        <w:bottom w:val="single" w:sz="8" w:space="0" w:color="4472C4" w:themeColor="accent5"/>
+        <w:right w:val="single" w:sz="8" w:space="0" w:color="4472C4" w:themeColor="accent5"/>
+      </w:tblBorders>
+      <w:tblCellMar>
+        <w:top w:w="0" w:type="dxa"/>
+        <w:left w:w="108" w:type="dxa"/>
+        <w:bottom w:w="0" w:type="dxa"/>
+        <w:right w:w="108" w:type="dxa"/>
+      </w:tblCellMar>
+    </w:tblPr>
+    <w:tblStylePr w:type="firstRow">
+      <w:pPr>
+        <w:spacing w:before="0" w:after="0" w:line="240" w:lineRule="auto"/>
+      </w:pPr>
+      <w:rPr>
+        <w:b/>
+        <w:bCs/>
+        <w:color w:val="FFFFFF" w:themeColor="background1"/>
+      </w:rPr>
+      <w:tblPr/>
+      <w:tcPr>
+        <w:shd w:val="clear" w:color="auto" w:fill="4472C4" w:themeFill="accent5"/>
+      </w:tcPr>
+    </w:tblStylePr>
+    <w:tblStylePr w:type="lastRow">
+      <w:pPr>
+        <w:spacing w:before="0" w:after="0" w:line="240" w:lineRule="auto"/>
+      </w:pPr>
+      <w:rPr>
+        <w:b/>
+        <w:bCs/>
+      </w:rPr>
+      <w:tblPr/>
+      <w:tcPr>
+        <w:tcBorders>
+          <w:top w:val="double" w:sz="6" w:space="0" w:color="4472C4" w:themeColor="accent5"/>
+          <w:left w:val="single" w:sz="8" w:space="0" w:color="4472C4" w:themeColor="accent5"/>
+          <w:bottom w:val="single" w:sz="8" w:space="0" w:color="4472C4" w:themeColor="accent5"/>
+          <w:right w:val="single" w:sz="8" w:space="0" w:color="4472C4" w:themeColor="accent5"/>
+        </w:tcBorders>
+      </w:tcPr>
+    </w:tblStylePr>
+    <w:tblStylePr w:type="firstCol">
+      <w:rPr>
+        <w:b/>
+        <w:bCs/>
+      </w:rPr>
+    </w:tblStylePr>
+    <w:tblStylePr w:type="lastCol">
+      <w:rPr>
+        <w:b/>
+        <w:bCs/>
+      </w:rPr>
+    </w:tblStylePr>
+    <w:tblStylePr w:type="band1Vert">
+      <w:tblPr/>
+      <w:tcPr>
+        <w:tcBorders>
+          <w:top w:val="single" w:sz="8" w:space="0" w:color="4472C4" w:themeColor="accent5"/>
+          <w:left w:val="single" w:sz="8" w:space="0" w:color="4472C4" w:themeColor="accent5"/>
+          <w:bottom w:val="single" w:sz="8" w:space="0" w:color="4472C4" w:themeColor="accent5"/>
+          <w:right w:val="single" w:sz="8" w:space="0" w:color="4472C4" w:themeColor="accent5"/>
+        </w:tcBorders>
+      </w:tcPr>
+    </w:tblStylePr>
+    <w:tblStylePr w:type="band1Horz">
+      <w:tblPr/>
+      <w:tcPr>
+        <w:tcBorders>
+          <w:top w:val="single" w:sz="8" w:space="0" w:color="4472C4" w:themeColor="accent5"/>
+          <w:left w:val="single" w:sz="8" w:space="0" w:color="4472C4" w:themeColor="accent5"/>
+          <w:bottom w:val="single" w:sz="8" w:space="0" w:color="4472C4" w:themeColor="accent5"/>
+          <w:right w:val="single" w:sz="8" w:space="0" w:color="4472C4" w:themeColor="accent5"/>
+        </w:tcBorders>
+      </w:tcPr>
+    </w:tblStylePr>
   </w:style>
 </w:styles>
 </file>
@@ -2380,7 +3446,7 @@
   <a:extraClrSchemeLst/>
   <a:extLst>
     <a:ext uri="{05A4C25C-085E-4340-85A3-A5531E510DB2}">
-      <thm15:themeFamily xmlns:thm15="http://schemas.microsoft.com/office/thememl/2012/main" xmlns="" name="Office Theme" id="{62F939B6-93AF-4DB8-9C6B-D6C7DFDC589F}" vid="{4A3C46E8-61CC-4603-A589-7422A47A8E4A}"/>
+      <thm15:themeFamily xmlns="" xmlns:thm15="http://schemas.microsoft.com/office/thememl/2012/main" name="Office Theme" id="{62F939B6-93AF-4DB8-9C6B-D6C7DFDC589F}" vid="{4A3C46E8-61CC-4603-A589-7422A47A8E4A}"/>
     </a:ext>
   </a:extLst>
 </a:theme>

</xml_diff>

<commit_message>
added project risk solution
</commit_message>
<xml_diff>
--- a/Project_Charter.A05.revisi.docx
+++ b/Project_Charter.A05.revisi.docx
@@ -35,57 +35,25 @@
           <w:sz w:val="32"/>
           <w:szCs w:val="32"/>
         </w:rPr>
-        <w:t>[</w:t>
-      </w:r>
-      <w:r>
+        <w:t>[HandyMan Hand]</w:t>
+      </w:r>
+    </w:p>
+    <w:p>
+      <w:pPr>
+        <w:jc w:val="center"/>
         <w:rPr>
           <w:b/>
           <w:sz w:val="32"/>
           <w:szCs w:val="32"/>
         </w:rPr>
-        <w:t>HandyMan Hand</w:t>
-      </w:r>
+      </w:pPr>
       <w:r>
         <w:rPr>
           <w:b/>
           <w:sz w:val="32"/>
           <w:szCs w:val="32"/>
         </w:rPr>
-        <w:t>]</w:t>
-      </w:r>
-    </w:p>
-    <w:p>
-      <w:pPr>
-        <w:jc w:val="center"/>
-        <w:rPr>
-          <w:b/>
-          <w:sz w:val="32"/>
-          <w:szCs w:val="32"/>
-        </w:rPr>
-      </w:pPr>
-      <w:r>
-        <w:rPr>
-          <w:b/>
-          <w:sz w:val="32"/>
-          <w:szCs w:val="32"/>
-        </w:rPr>
-        <w:t>[</w:t>
-      </w:r>
-      <w:r>
-        <w:rPr>
-          <w:b/>
-          <w:sz w:val="32"/>
-          <w:szCs w:val="32"/>
-        </w:rPr>
-        <w:t>PPL A5</w:t>
-      </w:r>
-      <w:r>
-        <w:rPr>
-          <w:b/>
-          <w:sz w:val="32"/>
-          <w:szCs w:val="32"/>
-        </w:rPr>
-        <w:t>]</w:t>
+        <w:t>[PPL A5]</w:t>
       </w:r>
     </w:p>
     <w:p>
@@ -635,6 +603,7 @@
         <w:rPr>
           <w:sz w:val="28"/>
           <w:szCs w:val="28"/>
+          <w:lang w:val="id-ID"/>
         </w:rPr>
       </w:pPr>
       <w:r>
@@ -643,6 +612,14 @@
           <w:szCs w:val="28"/>
         </w:rPr>
         <w:t xml:space="preserve">Solusi: </w:t>
+      </w:r>
+      <w:r>
+        <w:rPr>
+          <w:sz w:val="28"/>
+          <w:szCs w:val="28"/>
+          <w:lang w:val="id-ID"/>
+        </w:rPr>
+        <w:t>Melakukan seleksi terhadap tukang yang akan kita daftarkan ke dalam aplikasi.</w:t>
       </w:r>
     </w:p>
     <w:p>
@@ -663,7 +640,73 @@
           <w:sz w:val="28"/>
           <w:szCs w:val="28"/>
         </w:rPr>
-        <w:t>Permasalahn pengguna, belum tentu mendapatkan pekerja yang sesuai dengan harapan.</w:t>
+        <w:t>Permasalah</w:t>
+      </w:r>
+      <w:r>
+        <w:rPr>
+          <w:sz w:val="28"/>
+          <w:szCs w:val="28"/>
+          <w:lang w:val="id-ID"/>
+        </w:rPr>
+        <w:t>a</w:t>
+      </w:r>
+      <w:r>
+        <w:rPr>
+          <w:sz w:val="28"/>
+          <w:szCs w:val="28"/>
+        </w:rPr>
+        <w:t xml:space="preserve">n pengguna, belum tentu mendapatkan pekerja yang sesuai dengan </w:t>
+      </w:r>
+      <w:r>
+        <w:rPr>
+          <w:sz w:val="28"/>
+          <w:szCs w:val="28"/>
+          <w:lang w:val="id-ID"/>
+        </w:rPr>
+        <w:t>skill yang dibutuhkan</w:t>
+      </w:r>
+      <w:r>
+        <w:rPr>
+          <w:sz w:val="28"/>
+          <w:szCs w:val="28"/>
+        </w:rPr>
+        <w:t>.</w:t>
+      </w:r>
+    </w:p>
+    <w:p>
+      <w:pPr>
+        <w:pStyle w:val="ListParagraph"/>
+        <w:ind w:left="1494"/>
+        <w:jc w:val="both"/>
+        <w:rPr>
+          <w:sz w:val="28"/>
+          <w:szCs w:val="28"/>
+        </w:rPr>
+      </w:pPr>
+      <w:r>
+        <w:rPr>
+          <w:sz w:val="28"/>
+          <w:szCs w:val="28"/>
+          <w:lang w:val="id-ID"/>
+        </w:rPr>
+        <w:t xml:space="preserve">Solusi: Membuat fitur yang dapat memperlihatkan skill dari tukang tersebut dalam bentuk </w:t>
+      </w:r>
+      <w:r>
+        <w:rPr>
+          <w:i/>
+          <w:sz w:val="28"/>
+          <w:szCs w:val="28"/>
+          <w:lang w:val="id-ID"/>
+        </w:rPr>
+        <w:t>tags</w:t>
+      </w:r>
+      <w:r>
+        <w:rPr>
+          <w:sz w:val="28"/>
+          <w:szCs w:val="28"/>
+          <w:lang w:val="id-ID"/>
+        </w:rPr>
+        <w:t xml:space="preserve">. </w:t>
       </w:r>
     </w:p>
     <w:p>
@@ -914,14 +957,7 @@
           <w:sz w:val="28"/>
           <w:szCs w:val="28"/>
         </w:rPr>
-        <w:t>Kesulitan dalam mempromosikan aplikasinya.</w:t>
-      </w:r>
-      <w:r>
-        <w:rPr>
-          <w:sz w:val="28"/>
-          <w:szCs w:val="28"/>
-        </w:rPr>
-        <w:t xml:space="preserve"> </w:t>
+        <w:t xml:space="preserve">Kesulitan dalam mempromosikan aplikasinya. </w:t>
       </w:r>
     </w:p>
     <w:p>
@@ -1001,28 +1037,7 @@
           <w:sz w:val="28"/>
           <w:szCs w:val="28"/>
         </w:rPr>
-        <w:t>Pelamar kerja sedikit karena kemungkinan besar bagi para handyman</w:t>
-      </w:r>
-      <w:r>
-        <w:rPr>
-          <w:sz w:val="28"/>
-          <w:szCs w:val="28"/>
-        </w:rPr>
-        <w:t>,</w:t>
-      </w:r>
-      <w:r>
-        <w:rPr>
-          <w:sz w:val="28"/>
-          <w:szCs w:val="28"/>
-        </w:rPr>
-        <w:t xml:space="preserve"> konsep aplikasi seperti ini masih </w:t>
-      </w:r>
-      <w:r>
-        <w:rPr>
-          <w:sz w:val="28"/>
-          <w:szCs w:val="28"/>
-        </w:rPr>
-        <w:t>asing.</w:t>
+        <w:t>Pelamar kerja sedikit karena kemungkinan besar bagi para handyman, konsep aplikasi seperti ini masih asing.</w:t>
       </w:r>
     </w:p>
     <w:p>
@@ -2277,6 +2292,13 @@
         <w:jc w:val="both"/>
         <w:rPr>
           <w:sz w:val="28"/>
+          <w:szCs w:val="28"/>
+        </w:rPr>
+      </w:pPr>
+    </w:p>
+    <w:p>
+      <w:pPr>
+        <w:rPr>
           <w:szCs w:val="28"/>
         </w:rPr>
       </w:pPr>
@@ -3446,7 +3468,7 @@
   <a:extraClrSchemeLst/>
   <a:extLst>
     <a:ext uri="{05A4C25C-085E-4340-85A3-A5531E510DB2}">
-      <thm15:themeFamily xmlns="" xmlns:thm15="http://schemas.microsoft.com/office/thememl/2012/main" name="Office Theme" id="{62F939B6-93AF-4DB8-9C6B-D6C7DFDC589F}" vid="{4A3C46E8-61CC-4603-A589-7422A47A8E4A}"/>
+      <thm15:themeFamily xmlns:thm15="http://schemas.microsoft.com/office/thememl/2012/main" xmlns="" name="Office Theme" id="{62F939B6-93AF-4DB8-9C6B-D6C7DFDC589F}" vid="{4A3C46E8-61CC-4603-A589-7422A47A8E4A}"/>
     </a:ext>
   </a:extLst>
 </a:theme>

</xml_diff>